<commit_message>
Added first version of class diagram. Specification updated.
</commit_message>
<xml_diff>
--- a/Specifikacija/Specifikacija.docx
+++ b/Specifikacija/Specifikacija.docx
@@ -453,6 +453,334 @@
         <w:pStyle w:val="ListParagraph"/>
         <w:numPr>
           <w:ilvl w:val="0"/>
+          <w:numId w:val="2"/>
+        </w:numPr>
+        <w:rPr>
+          <w:sz w:val="24"/>
+        </w:rPr>
+      </w:pPr>
+      <w:proofErr w:type="spellStart"/>
+      <w:r>
+        <w:rPr>
+          <w:sz w:val="24"/>
+        </w:rPr>
+        <w:t>Moze</w:t>
+      </w:r>
+      <w:proofErr w:type="spellEnd"/>
+      <w:r>
+        <w:rPr>
+          <w:sz w:val="24"/>
+        </w:rPr>
+        <w:t xml:space="preserve"> da </w:t>
+      </w:r>
+      <w:proofErr w:type="spellStart"/>
+      <w:r>
+        <w:rPr>
+          <w:sz w:val="24"/>
+        </w:rPr>
+        <w:t>pregleda</w:t>
+      </w:r>
+      <w:proofErr w:type="spellEnd"/>
+      <w:r>
+        <w:rPr>
+          <w:sz w:val="24"/>
+        </w:rPr>
+        <w:t xml:space="preserve"> </w:t>
+      </w:r>
+      <w:proofErr w:type="spellStart"/>
+      <w:r>
+        <w:rPr>
+          <w:sz w:val="24"/>
+        </w:rPr>
+        <w:t>marke</w:t>
+      </w:r>
+      <w:proofErr w:type="spellEnd"/>
+      <w:r>
+        <w:rPr>
+          <w:sz w:val="24"/>
+        </w:rPr>
+        <w:t xml:space="preserve"> I </w:t>
+      </w:r>
+      <w:proofErr w:type="spellStart"/>
+      <w:r>
+        <w:rPr>
+          <w:sz w:val="24"/>
+        </w:rPr>
+        <w:t>modele</w:t>
+      </w:r>
+      <w:proofErr w:type="spellEnd"/>
+    </w:p>
+    <w:p>
+      <w:pPr>
+        <w:pStyle w:val="ListParagraph"/>
+        <w:numPr>
+          <w:ilvl w:val="0"/>
+          <w:numId w:val="2"/>
+        </w:numPr>
+        <w:rPr>
+          <w:sz w:val="24"/>
+        </w:rPr>
+      </w:pPr>
+      <w:proofErr w:type="spellStart"/>
+      <w:r>
+        <w:rPr>
+          <w:sz w:val="24"/>
+        </w:rPr>
+        <w:t>Moze</w:t>
+      </w:r>
+      <w:proofErr w:type="spellEnd"/>
+      <w:r>
+        <w:rPr>
+          <w:sz w:val="24"/>
+        </w:rPr>
+        <w:t xml:space="preserve"> da </w:t>
+      </w:r>
+      <w:proofErr w:type="spellStart"/>
+      <w:r>
+        <w:rPr>
+          <w:sz w:val="24"/>
+        </w:rPr>
+        <w:t>doda</w:t>
+      </w:r>
+      <w:proofErr w:type="spellEnd"/>
+      <w:r>
+        <w:rPr>
+          <w:sz w:val="24"/>
+        </w:rPr>
+        <w:t xml:space="preserve"> </w:t>
+      </w:r>
+      <w:proofErr w:type="spellStart"/>
+      <w:r>
+        <w:rPr>
+          <w:sz w:val="24"/>
+        </w:rPr>
+        <w:t>novu</w:t>
+      </w:r>
+      <w:proofErr w:type="spellEnd"/>
+      <w:r>
+        <w:rPr>
+          <w:sz w:val="24"/>
+        </w:rPr>
+        <w:t xml:space="preserve"> </w:t>
+      </w:r>
+      <w:proofErr w:type="spellStart"/>
+      <w:r>
+        <w:rPr>
+          <w:sz w:val="24"/>
+        </w:rPr>
+        <w:t>marku</w:t>
+      </w:r>
+      <w:proofErr w:type="spellEnd"/>
+      <w:r>
+        <w:rPr>
+          <w:sz w:val="24"/>
+        </w:rPr>
+        <w:t xml:space="preserve"> </w:t>
+      </w:r>
+      <w:proofErr w:type="spellStart"/>
+      <w:r>
+        <w:rPr>
+          <w:sz w:val="24"/>
+        </w:rPr>
+        <w:t>vozila</w:t>
+      </w:r>
+      <w:proofErr w:type="spellEnd"/>
+      <w:r>
+        <w:rPr>
+          <w:sz w:val="24"/>
+        </w:rPr>
+        <w:t xml:space="preserve"> I </w:t>
+      </w:r>
+      <w:proofErr w:type="spellStart"/>
+      <w:r>
+        <w:rPr>
+          <w:sz w:val="24"/>
+        </w:rPr>
+        <w:t>nove</w:t>
+      </w:r>
+      <w:proofErr w:type="spellEnd"/>
+      <w:r>
+        <w:rPr>
+          <w:sz w:val="24"/>
+        </w:rPr>
+        <w:t xml:space="preserve"> </w:t>
+      </w:r>
+      <w:proofErr w:type="spellStart"/>
+      <w:r>
+        <w:rPr>
+          <w:sz w:val="24"/>
+        </w:rPr>
+        <w:t>modele</w:t>
+      </w:r>
+      <w:proofErr w:type="spellEnd"/>
+      <w:r>
+        <w:rPr>
+          <w:sz w:val="24"/>
+        </w:rPr>
+        <w:t xml:space="preserve"> </w:t>
+      </w:r>
+      <w:proofErr w:type="spellStart"/>
+      <w:r>
+        <w:rPr>
+          <w:sz w:val="24"/>
+        </w:rPr>
+        <w:t>za</w:t>
+      </w:r>
+      <w:proofErr w:type="spellEnd"/>
+      <w:r>
+        <w:rPr>
+          <w:sz w:val="24"/>
+        </w:rPr>
+        <w:t xml:space="preserve"> </w:t>
+      </w:r>
+      <w:proofErr w:type="spellStart"/>
+      <w:r>
+        <w:rPr>
+          <w:sz w:val="24"/>
+        </w:rPr>
+        <w:t>tu</w:t>
+      </w:r>
+      <w:proofErr w:type="spellEnd"/>
+      <w:r>
+        <w:rPr>
+          <w:sz w:val="24"/>
+        </w:rPr>
+        <w:t xml:space="preserve"> </w:t>
+      </w:r>
+      <w:proofErr w:type="spellStart"/>
+      <w:r>
+        <w:rPr>
+          <w:sz w:val="24"/>
+        </w:rPr>
+        <w:t>marku</w:t>
+      </w:r>
+      <w:proofErr w:type="spellEnd"/>
+    </w:p>
+    <w:p>
+      <w:pPr>
+        <w:pStyle w:val="ListParagraph"/>
+        <w:numPr>
+          <w:ilvl w:val="0"/>
+          <w:numId w:val="2"/>
+        </w:numPr>
+        <w:rPr>
+          <w:sz w:val="24"/>
+        </w:rPr>
+      </w:pPr>
+      <w:proofErr w:type="spellStart"/>
+      <w:r>
+        <w:rPr>
+          <w:sz w:val="24"/>
+        </w:rPr>
+        <w:t>Moze</w:t>
+      </w:r>
+      <w:proofErr w:type="spellEnd"/>
+      <w:r>
+        <w:rPr>
+          <w:sz w:val="24"/>
+        </w:rPr>
+        <w:t xml:space="preserve"> da </w:t>
+      </w:r>
+      <w:proofErr w:type="spellStart"/>
+      <w:r>
+        <w:rPr>
+          <w:sz w:val="24"/>
+        </w:rPr>
+        <w:t>obrise</w:t>
+      </w:r>
+      <w:proofErr w:type="spellEnd"/>
+      <w:r>
+        <w:rPr>
+          <w:sz w:val="24"/>
+        </w:rPr>
+        <w:t xml:space="preserve"> </w:t>
+      </w:r>
+      <w:proofErr w:type="spellStart"/>
+      <w:r>
+        <w:rPr>
+          <w:sz w:val="24"/>
+        </w:rPr>
+        <w:t>marku</w:t>
+      </w:r>
+      <w:proofErr w:type="spellEnd"/>
+      <w:r>
+        <w:rPr>
+          <w:sz w:val="24"/>
+        </w:rPr>
+        <w:t xml:space="preserve"> </w:t>
+      </w:r>
+      <w:proofErr w:type="spellStart"/>
+      <w:r>
+        <w:rPr>
+          <w:sz w:val="24"/>
+        </w:rPr>
+        <w:t>ili</w:t>
+      </w:r>
+      <w:proofErr w:type="spellEnd"/>
+      <w:r>
+        <w:rPr>
+          <w:sz w:val="24"/>
+        </w:rPr>
+        <w:t xml:space="preserve"> model </w:t>
+      </w:r>
+      <w:proofErr w:type="spellStart"/>
+      <w:r>
+        <w:rPr>
+          <w:sz w:val="24"/>
+        </w:rPr>
+        <w:t>vozila</w:t>
+      </w:r>
+      <w:proofErr w:type="spellEnd"/>
+      <w:r>
+        <w:rPr>
+          <w:sz w:val="24"/>
+        </w:rPr>
+        <w:t xml:space="preserve">, </w:t>
+      </w:r>
+      <w:proofErr w:type="spellStart"/>
+      <w:r>
+        <w:rPr>
+          <w:sz w:val="24"/>
+        </w:rPr>
+        <w:t>ako</w:t>
+      </w:r>
+      <w:proofErr w:type="spellEnd"/>
+      <w:r>
+        <w:rPr>
+          <w:sz w:val="24"/>
+        </w:rPr>
+        <w:t xml:space="preserve"> ne </w:t>
+      </w:r>
+      <w:proofErr w:type="spellStart"/>
+      <w:r>
+        <w:rPr>
+          <w:sz w:val="24"/>
+        </w:rPr>
+        <w:t>postoji</w:t>
+      </w:r>
+      <w:proofErr w:type="spellEnd"/>
+      <w:r>
+        <w:rPr>
+          <w:sz w:val="24"/>
+        </w:rPr>
+        <w:t xml:space="preserve"> </w:t>
+      </w:r>
+      <w:proofErr w:type="spellStart"/>
+      <w:r>
+        <w:rPr>
+          <w:sz w:val="24"/>
+        </w:rPr>
+        <w:t>oglas</w:t>
+      </w:r>
+      <w:bookmarkStart w:id="0" w:name="_GoBack"/>
+      <w:bookmarkEnd w:id="0"/>
+      <w:proofErr w:type="spellEnd"/>
+    </w:p>
+    <w:p>
+      <w:pPr>
+        <w:pStyle w:val="ListParagraph"/>
+        <w:numPr>
+          <w:ilvl w:val="0"/>
           <w:numId w:val="1"/>
         </w:numPr>
         <w:rPr>
@@ -1365,8 +1693,6 @@
           <w:sz w:val="24"/>
         </w:rPr>
       </w:pPr>
-      <w:bookmarkStart w:id="0" w:name="_GoBack"/>
-      <w:bookmarkEnd w:id="0"/>
     </w:p>
     <w:sectPr>
       <w:pgSz w:w="12240" w:h="15840"/>

</xml_diff>